<commit_message>
add yaml to metrics
</commit_message>
<xml_diff>
--- a/SitecoreAssessmentCloudInfraengineer.docx
+++ b/SitecoreAssessmentCloudInfraengineer.docx
@@ -269,7 +269,7 @@
           <w:szCs w:val="32"/>
           <w:lang w:val="en"/>
         </w:rPr>
-        <w:t xml:space="preserve"> : to further analyse the issue and get any status codes.</w:t>
+        <w:t xml:space="preserve"> : to analyse further the issue and detect status codes.</w:t>
       </w:r>
     </w:p>
     <w:p>
@@ -309,7 +309,7 @@
           <w:szCs w:val="32"/>
           <w:lang w:val="en"/>
         </w:rPr>
-        <w:t xml:space="preserve"> : to check is there any bad typos in conf file.</w:t>
+        <w:t xml:space="preserve"> : to verify if there are any wrong typos in conf file.</w:t>
       </w:r>
     </w:p>
     <w:p>
@@ -382,7 +382,7 @@
           <w:szCs w:val="32"/>
           <w:lang w:val="en"/>
         </w:rPr>
-        <w:t xml:space="preserve"> : check the log file’s permission and belongs to which user and group.</w:t>
+        <w:t xml:space="preserve"> : check the log file’s permission and under which user and group it should be.</w:t>
       </w:r>
     </w:p>
     <w:p>
@@ -934,18 +934,7 @@
           <w:szCs w:val="32"/>
           <w:lang w:val="en"/>
         </w:rPr>
-        <w:t>RESET AppPoolServiceUs</w:t>
-      </w:r>
-      <w:bookmarkStart w:id="1" w:name="_GoBack"/>
-      <w:bookmarkEnd w:id="1"/>
-      <w:r>
-        <w:rPr>
-          <w:rFonts w:hint="default" w:ascii="Times New Roman" w:hAnsi="Times New Roman" w:cs="Times New Roman"/>
-          <w:sz w:val="32"/>
-          <w:szCs w:val="32"/>
-          <w:lang w:val="en"/>
-        </w:rPr>
-        <w:t>er password</w:t>
+        <w:t>RESET AppPoolServiceUser password</w:t>
       </w:r>
     </w:p>
     <w:p>
@@ -1054,8 +1043,10 @@
           <w:szCs w:val="32"/>
           <w:lang w:val="en"/>
         </w:rPr>
-        <w:t>AppPoolServiceUser has privileges lack or bad configuration.</w:t>
-      </w:r>
+        <w:t>AppPoolServiceUser has lack of permission or it is about bad configuration.</w:t>
+      </w:r>
+      <w:bookmarkStart w:id="1" w:name="_GoBack"/>
+      <w:bookmarkEnd w:id="1"/>
     </w:p>
     <w:p>
       <w:pPr>

</xml_diff>